<commit_message>
Updated Template-Long-Web with correct variables.
</commit_message>
<xml_diff>
--- a/Template-Long-Web.docx
+++ b/Template-Long-Web.docx
@@ -92,7 +92,7 @@
           <w:sz w:val="22"/>
           <w:szCs w:val="22"/>
         </w:rPr>
-        <w:t>November 16, 2023</w:t>
+        <w:t>January 26, 2024</w:t>
       </w:r>
       <w:r>
         <w:rPr>
@@ -152,29 +152,7 @@
           <w:sz w:val="22"/>
           <w:szCs w:val="22"/>
         </w:rPr>
-        <w:t>{</w:t>
-      </w:r>
-      <w:bookmarkStart w:id="0" w:name="_GoBack"/>
-      <w:bookmarkEnd w:id="0"/>
-      <w:proofErr w:type="spellStart"/>
-      <w:r>
-        <w:rPr>
-          <w:rFonts w:ascii="Arial" w:hAnsi="Arial" w:cs="Arial"/>
-          <w:color w:val="000000"/>
-          <w:sz w:val="22"/>
-          <w:szCs w:val="22"/>
-        </w:rPr>
-        <w:t>CustomerName</w:t>
-      </w:r>
-      <w:proofErr w:type="spellEnd"/>
-      <w:r>
-        <w:rPr>
-          <w:rFonts w:ascii="Arial" w:hAnsi="Arial" w:cs="Arial"/>
-          <w:color w:val="000000"/>
-          <w:sz w:val="22"/>
-          <w:szCs w:val="22"/>
-        </w:rPr>
-        <w:t>}</w:t>
+        <w:t>{customerName}</w:t>
       </w:r>
     </w:p>
     <w:p>
@@ -197,16 +175,7 @@
           <w:sz w:val="22"/>
           <w:szCs w:val="22"/>
         </w:rPr>
-        <w:t>&lt;&lt;Address3</w:t>
-      </w:r>
-      <w:r>
-        <w:rPr>
-          <w:rFonts w:ascii="Arial" w:hAnsi="Arial" w:cs="Arial"/>
-          <w:color w:val="000000"/>
-          <w:sz w:val="22"/>
-          <w:szCs w:val="22"/>
-        </w:rPr>
-        <w:t>&gt;&gt;</w:t>
+        <w:t>{mailingAddress}</w:t>
       </w:r>
     </w:p>
     <w:p>
@@ -229,16 +198,7 @@
           <w:sz w:val="22"/>
           <w:szCs w:val="22"/>
         </w:rPr>
-        <w:t>&lt;&lt;Address4</w:t>
-      </w:r>
-      <w:r>
-        <w:rPr>
-          <w:rFonts w:ascii="Arial" w:hAnsi="Arial" w:cs="Arial"/>
-          <w:color w:val="000000"/>
-          <w:sz w:val="22"/>
-          <w:szCs w:val="22"/>
-        </w:rPr>
-        <w:t>&gt;&gt;</w:t>
+        <w:t>{mailingCity}, {mailingState} {mailingZip}</w:t>
       </w:r>
     </w:p>
     <w:p>
@@ -325,27 +285,7 @@
           <w:sz w:val="22"/>
           <w:szCs w:val="22"/>
         </w:rPr>
-        <w:t>&lt;&lt;</w:t>
-      </w:r>
-      <w:proofErr w:type="spellStart"/>
-      <w:r>
-        <w:rPr>
-          <w:rFonts w:ascii="Arial" w:hAnsi="Arial" w:cs="Arial"/>
-          <w:color w:val="000000"/>
-          <w:sz w:val="22"/>
-          <w:szCs w:val="22"/>
-        </w:rPr>
-        <w:t>AccountNumber</w:t>
-      </w:r>
-      <w:proofErr w:type="spellEnd"/>
-      <w:r>
-        <w:rPr>
-          <w:rFonts w:ascii="Arial" w:hAnsi="Arial" w:cs="Arial"/>
-          <w:color w:val="000000"/>
-          <w:sz w:val="22"/>
-          <w:szCs w:val="22"/>
-        </w:rPr>
-        <w:t>&gt;&gt;</w:t>
+        <w:t>{accountNumber}</w:t>
       </w:r>
     </w:p>
     <w:p>
@@ -369,7 +309,7 @@
           <w:sz w:val="22"/>
           <w:szCs w:val="22"/>
         </w:rPr>
-        <w:t>&lt;&lt;Address1&gt;&gt;, &lt;&lt;Address2&gt;&gt;</w:t>
+        <w:t>{premiseAddress}, {premiseCity}, {premiseState} {premiseZip}</w:t>
       </w:r>
     </w:p>
     <w:p>
@@ -402,7 +342,7 @@
           <w:sz w:val="22"/>
           <w:szCs w:val="22"/>
         </w:rPr>
-        <w:t>#&lt;&lt;Meter&gt;&gt;</w:t>
+        <w:t>#{meterNumber}</w:t>
       </w:r>
     </w:p>
     <w:p>
@@ -457,45 +397,7 @@
           <w:sz w:val="22"/>
           <w:szCs w:val="22"/>
         </w:rPr>
-        <w:t xml:space="preserve"> </w:t>
-      </w:r>
-      <w:r>
-        <w:rPr>
-          <w:rFonts w:ascii="Arial" w:hAnsi="Arial" w:cs="Arial"/>
-          <w:color w:val="000000"/>
-          <w:sz w:val="22"/>
-          <w:szCs w:val="22"/>
-        </w:rPr>
-        <w:t>&lt;&lt;</w:t>
-      </w:r>
-      <w:proofErr w:type="spellStart"/>
-      <w:r>
-        <w:rPr>
-          <w:rFonts w:ascii="Arial" w:hAnsi="Arial" w:cs="Arial"/>
-          <w:color w:val="000000"/>
-          <w:sz w:val="22"/>
-          <w:szCs w:val="22"/>
-        </w:rPr>
-        <w:t>CustomerName</w:t>
-      </w:r>
-      <w:proofErr w:type="spellEnd"/>
-      <w:r>
-        <w:rPr>
-          <w:rFonts w:ascii="Arial" w:hAnsi="Arial" w:cs="Arial"/>
-          <w:color w:val="000000"/>
-          <w:sz w:val="22"/>
-          <w:szCs w:val="22"/>
-        </w:rPr>
-        <w:t>&gt;&gt;</w:t>
-      </w:r>
-      <w:r>
-        <w:rPr>
-          <w:rFonts w:ascii="Arial" w:hAnsi="Arial" w:cs="Arial"/>
-          <w:color w:val="000000"/>
-          <w:sz w:val="22"/>
-          <w:szCs w:val="22"/>
-        </w:rPr>
-        <w:t>:</w:t>
+        <w:t xml:space="preserve"> {customerName}:</w:t>
       </w:r>
     </w:p>
     <w:p>
@@ -551,7 +453,34 @@
           <w:sz w:val="22"/>
           <w:szCs w:val="22"/>
         </w:rPr>
-        <w:t xml:space="preserve"> &lt;&lt;Meter&gt;&gt; </w:t>
+        <w:t xml:space="preserve"> {m</w:t>
+      </w:r>
+      <w:r>
+        <w:rPr>
+          <w:rFonts w:ascii="Arial" w:hAnsi="Arial" w:cs="Arial"/>
+          <w:color w:val="000000"/>
+          <w:sz w:val="22"/>
+          <w:szCs w:val="22"/>
+        </w:rPr>
+        <w:t>eter</w:t>
+      </w:r>
+      <w:r>
+        <w:rPr>
+          <w:rFonts w:ascii="Arial" w:hAnsi="Arial" w:cs="Arial"/>
+          <w:color w:val="000000"/>
+          <w:sz w:val="22"/>
+          <w:szCs w:val="22"/>
+        </w:rPr>
+        <w:t>Number</w:t>
+      </w:r>
+      <w:r>
+        <w:rPr>
+          <w:rFonts w:ascii="Arial" w:hAnsi="Arial" w:cs="Arial"/>
+          <w:color w:val="000000"/>
+          <w:sz w:val="22"/>
+          <w:szCs w:val="22"/>
+        </w:rPr>
+        <w:t xml:space="preserve">} </w:t>
       </w:r>
       <w:r>
         <w:rPr>
@@ -569,7 +498,7 @@
           <w:sz w:val="22"/>
           <w:szCs w:val="22"/>
         </w:rPr>
-        <w:t xml:space="preserve">&lt;&lt;Address1&gt;&gt;, &lt;&lt;Address2&gt;&gt; </w:t>
+        <w:t xml:space="preserve">{premiseAddress}, {premiseCity}, {premiseState} {premiseZip} </w:t>
       </w:r>
       <w:r>
         <w:rPr>
@@ -587,27 +516,7 @@
           <w:sz w:val="22"/>
           <w:szCs w:val="22"/>
         </w:rPr>
-        <w:t>&lt;&lt;</w:t>
-      </w:r>
-      <w:proofErr w:type="spellStart"/>
-      <w:r>
-        <w:rPr>
-          <w:rFonts w:ascii="Arial" w:hAnsi="Arial" w:cs="Arial"/>
-          <w:color w:val="000000"/>
-          <w:sz w:val="22"/>
-          <w:szCs w:val="22"/>
-        </w:rPr>
-        <w:t>RemovalDate</w:t>
-      </w:r>
-      <w:proofErr w:type="spellEnd"/>
-      <w:r>
-        <w:rPr>
-          <w:rFonts w:ascii="Arial" w:hAnsi="Arial" w:cs="Arial"/>
-          <w:color w:val="000000"/>
-          <w:sz w:val="22"/>
-          <w:szCs w:val="22"/>
-        </w:rPr>
-        <w:t>&gt;&gt;</w:t>
+        <w:t>{removalDate}</w:t>
       </w:r>
       <w:r>
         <w:rPr>
@@ -661,56 +570,52 @@
           <w:sz w:val="22"/>
           <w:szCs w:val="22"/>
         </w:rPr>
-        <w:t>&lt;&lt;</w:t>
-      </w:r>
-      <w:proofErr w:type="spellStart"/>
-      <w:r>
-        <w:rPr>
-          <w:rFonts w:ascii="Arial" w:hAnsi="Arial" w:cs="Arial"/>
-          <w:color w:val="000000"/>
-          <w:sz w:val="22"/>
-          <w:szCs w:val="22"/>
-        </w:rPr>
-        <w:t>StartBillSegmentDate</w:t>
-      </w:r>
-      <w:proofErr w:type="spellEnd"/>
-      <w:r>
-        <w:rPr>
-          <w:rFonts w:ascii="Arial" w:hAnsi="Arial" w:cs="Arial"/>
-          <w:color w:val="000000"/>
-          <w:sz w:val="22"/>
-          <w:szCs w:val="22"/>
-        </w:rPr>
-        <w:t>&gt;&gt; - &lt;&lt;</w:t>
-      </w:r>
-      <w:proofErr w:type="spellStart"/>
-      <w:r>
-        <w:rPr>
-          <w:rFonts w:ascii="Arial" w:hAnsi="Arial" w:cs="Arial"/>
-          <w:color w:val="000000"/>
-          <w:sz w:val="22"/>
-          <w:szCs w:val="22"/>
-        </w:rPr>
-        <w:t>EndBillSegmentDate</w:t>
-      </w:r>
-      <w:proofErr w:type="spellEnd"/>
-      <w:r>
-        <w:rPr>
-          <w:rFonts w:ascii="Arial" w:hAnsi="Arial" w:cs="Arial"/>
-          <w:color w:val="000000"/>
-          <w:sz w:val="22"/>
-          <w:szCs w:val="22"/>
-        </w:rPr>
-        <w:t xml:space="preserve">&gt;&gt; </w:t>
-      </w:r>
-      <w:r>
-        <w:rPr>
-          <w:rFonts w:ascii="Arial" w:hAnsi="Arial" w:cs="Arial"/>
-          <w:color w:val="000000"/>
-          <w:sz w:val="22"/>
-          <w:szCs w:val="22"/>
-        </w:rPr>
-        <w:t xml:space="preserve">billing periods had been under billed.  </w:t>
+        <w:t xml:space="preserve">{billingPeriod} </w:t>
+      </w:r>
+      <w:r>
+        <w:rPr>
+          <w:rFonts w:ascii="Arial" w:hAnsi="Arial" w:cs="Arial"/>
+          <w:color w:val="000000"/>
+          <w:sz w:val="22"/>
+          <w:szCs w:val="22"/>
+        </w:rPr>
+        <w:t>billing period</w:t>
+      </w:r>
+      <w:r>
+        <w:rPr>
+          <w:rFonts w:ascii="Arial" w:hAnsi="Arial" w:cs="Arial"/>
+          <w:color w:val="000000"/>
+          <w:sz w:val="22"/>
+          <w:szCs w:val="22"/>
+        </w:rPr>
+        <w:t>(</w:t>
+      </w:r>
+      <w:r>
+        <w:rPr>
+          <w:rFonts w:ascii="Arial" w:hAnsi="Arial" w:cs="Arial"/>
+          <w:color w:val="000000"/>
+          <w:sz w:val="22"/>
+          <w:szCs w:val="22"/>
+        </w:rPr>
+        <w:t>s</w:t>
+      </w:r>
+      <w:r>
+        <w:rPr>
+          <w:rFonts w:ascii="Arial" w:hAnsi="Arial" w:cs="Arial"/>
+          <w:color w:val="000000"/>
+          <w:sz w:val="22"/>
+          <w:szCs w:val="22"/>
+        </w:rPr>
+        <w:t>)</w:t>
+      </w:r>
+      <w:r>
+        <w:rPr>
+          <w:rFonts w:ascii="Arial" w:hAnsi="Arial" w:cs="Arial"/>
+          <w:color w:val="000000"/>
+          <w:sz w:val="22"/>
+          <w:szCs w:val="22"/>
+        </w:rPr>
+        <w:t xml:space="preserve"> had been under billed.  </w:t>
       </w:r>
     </w:p>
     <w:p>
@@ -747,169 +652,7 @@
           <w:sz w:val="22"/>
           <w:szCs w:val="22"/>
         </w:rPr>
-        <w:t xml:space="preserve">In accordance with our Electric </w:t>
-      </w:r>
-      <w:r>
-        <w:rPr>
-          <w:rFonts w:ascii="Arial" w:hAnsi="Arial" w:cs="Arial"/>
-          <w:color w:val="000000"/>
-          <w:sz w:val="22"/>
-          <w:szCs w:val="22"/>
-        </w:rPr>
-        <w:t>Rule 17,</w:t>
-      </w:r>
-      <w:r>
-        <w:rPr>
-          <w:rFonts w:ascii="Arial" w:hAnsi="Arial" w:cs="Arial"/>
-          <w:color w:val="000000"/>
-          <w:sz w:val="22"/>
-          <w:szCs w:val="22"/>
-        </w:rPr>
-        <w:t xml:space="preserve"> adjustments </w:t>
-      </w:r>
-      <w:r>
-        <w:rPr>
-          <w:rFonts w:ascii="Arial" w:hAnsi="Arial" w:cs="Arial"/>
-          <w:color w:val="000000"/>
-          <w:sz w:val="22"/>
-          <w:szCs w:val="22"/>
-        </w:rPr>
-        <w:t>were</w:t>
-      </w:r>
-      <w:r>
-        <w:rPr>
-          <w:rFonts w:ascii="Arial" w:hAnsi="Arial" w:cs="Arial"/>
-          <w:color w:val="000000"/>
-          <w:sz w:val="22"/>
-          <w:szCs w:val="22"/>
-        </w:rPr>
-        <w:t xml:space="preserve"> made to cover the entire </w:t>
-      </w:r>
-      <w:r>
-        <w:rPr>
-          <w:rFonts w:ascii="Arial" w:hAnsi="Arial" w:cs="Arial"/>
-          <w:color w:val="000000"/>
-          <w:sz w:val="22"/>
-          <w:szCs w:val="22"/>
-        </w:rPr>
-        <w:t xml:space="preserve">period of the error, but not beyond </w:t>
-      </w:r>
-      <w:r>
-        <w:rPr>
-          <w:rFonts w:ascii="Arial" w:hAnsi="Arial" w:cs="Arial"/>
-          <w:color w:val="000000"/>
-          <w:sz w:val="22"/>
-          <w:szCs w:val="22"/>
-        </w:rPr>
-        <w:t>three years</w:t>
-      </w:r>
-      <w:r>
-        <w:rPr>
-          <w:rFonts w:ascii="Arial" w:hAnsi="Arial" w:cs="Arial"/>
-          <w:color w:val="000000"/>
-          <w:sz w:val="22"/>
-          <w:szCs w:val="22"/>
-        </w:rPr>
-        <w:t xml:space="preserve"> prior to the date the error was</w:t>
-      </w:r>
-      <w:r>
-        <w:rPr>
-          <w:rFonts w:ascii="Arial" w:hAnsi="Arial" w:cs="Arial"/>
-          <w:color w:val="000000"/>
-          <w:sz w:val="22"/>
-          <w:szCs w:val="22"/>
-        </w:rPr>
-        <w:t xml:space="preserve"> brought to the attention of the District.</w:t>
-      </w:r>
-      <w:r>
-        <w:rPr>
-          <w:rFonts w:ascii="Arial" w:hAnsi="Arial" w:cs="Arial"/>
-          <w:color w:val="000000"/>
-          <w:sz w:val="22"/>
-          <w:szCs w:val="22"/>
-        </w:rPr>
-        <w:t xml:space="preserve">  </w:t>
-      </w:r>
-      <w:r>
-        <w:rPr>
-          <w:rFonts w:ascii="Arial" w:hAnsi="Arial" w:cs="Arial"/>
-          <w:color w:val="000000"/>
-          <w:sz w:val="22"/>
-          <w:szCs w:val="22"/>
-        </w:rPr>
-        <w:t>After</w:t>
-      </w:r>
-      <w:r>
-        <w:rPr>
-          <w:rFonts w:ascii="Arial" w:hAnsi="Arial" w:cs="Arial"/>
-          <w:color w:val="000000"/>
-          <w:sz w:val="22"/>
-          <w:szCs w:val="22"/>
-        </w:rPr>
-        <w:t xml:space="preserve"> replacing the meter, </w:t>
-      </w:r>
-      <w:r>
-        <w:rPr>
-          <w:rFonts w:ascii="Arial" w:hAnsi="Arial" w:cs="Arial"/>
-          <w:color w:val="000000"/>
-          <w:sz w:val="22"/>
-          <w:szCs w:val="22"/>
-        </w:rPr>
-        <w:t>data from the meter</w:t>
-      </w:r>
-      <w:r>
-        <w:rPr>
-          <w:rFonts w:ascii="Arial" w:hAnsi="Arial" w:cs="Arial"/>
-          <w:color w:val="000000"/>
-          <w:sz w:val="22"/>
-          <w:szCs w:val="22"/>
-        </w:rPr>
-        <w:t xml:space="preserve"> both prior to the fatal error and during this same billing period last year, as well as data from the new meter was used to estimate usage</w:t>
-      </w:r>
-      <w:r>
-        <w:rPr>
-          <w:rFonts w:ascii="Arial" w:hAnsi="Arial" w:cs="Arial"/>
-          <w:color w:val="000000"/>
-          <w:sz w:val="22"/>
-          <w:szCs w:val="22"/>
-        </w:rPr>
-        <w:t xml:space="preserve"> </w:t>
-      </w:r>
-      <w:r>
-        <w:rPr>
-          <w:rFonts w:ascii="Arial" w:hAnsi="Arial" w:cs="Arial"/>
-          <w:color w:val="000000"/>
-          <w:sz w:val="22"/>
-          <w:szCs w:val="22"/>
-        </w:rPr>
-        <w:t>and</w:t>
-      </w:r>
-      <w:r>
-        <w:rPr>
-          <w:rFonts w:ascii="Arial" w:hAnsi="Arial" w:cs="Arial"/>
-          <w:color w:val="000000"/>
-          <w:sz w:val="22"/>
-          <w:szCs w:val="22"/>
-        </w:rPr>
-        <w:t xml:space="preserve"> corrections were made to rebill the billing period</w:t>
-      </w:r>
-      <w:r>
-        <w:rPr>
-          <w:rFonts w:ascii="Arial" w:hAnsi="Arial" w:cs="Arial"/>
-          <w:color w:val="000000"/>
-          <w:sz w:val="22"/>
-          <w:szCs w:val="22"/>
-        </w:rPr>
-        <w:t>s</w:t>
-      </w:r>
-      <w:r>
-        <w:rPr>
-          <w:rFonts w:ascii="Arial" w:hAnsi="Arial" w:cs="Arial"/>
-          <w:color w:val="000000"/>
-          <w:sz w:val="22"/>
-          <w:szCs w:val="22"/>
-        </w:rPr>
-        <w:t>.</w:t>
+        <w:t>In accordance with our Electric Rule 17, adjustments were made to cover the entire period of the error, but not beyond three years prior to the date the error was brought to the attention of the District.  After replacing the meter, data from the meter both prior to the fatal error and during this same billing period last year, as well as data from the new meter was used to estimate usage and corrections were made to rebill the billing periods.</w:t>
       </w:r>
     </w:p>
     <w:p>
@@ -946,16 +689,52 @@
           <w:sz w:val="22"/>
           <w:szCs w:val="22"/>
         </w:rPr>
-        <w:t>The above corrections will be reflected by an add</w:t>
-      </w:r>
-      <w:r>
-        <w:rPr>
-          <w:rFonts w:ascii="Arial" w:hAnsi="Arial" w:cs="Arial"/>
-          <w:color w:val="000000"/>
-          <w:sz w:val="22"/>
-          <w:szCs w:val="22"/>
-        </w:rPr>
-        <w:t xml:space="preserve">itional billed amount of &lt;&lt;Net$&gt;&gt; </w:t>
+        <w:t>The following</w:t>
+      </w:r>
+      <w:r>
+        <w:rPr>
+          <w:rFonts w:ascii="Arial" w:hAnsi="Arial" w:cs="Arial"/>
+          <w:color w:val="000000"/>
+          <w:sz w:val="22"/>
+          <w:szCs w:val="22"/>
+        </w:rPr>
+        <w:t xml:space="preserve"> corrections will be </w:t>
+      </w:r>
+      <w:r>
+        <w:rPr>
+          <w:rFonts w:ascii="Arial" w:hAnsi="Arial" w:cs="Arial"/>
+          <w:color w:val="000000"/>
+          <w:sz w:val="22"/>
+          <w:szCs w:val="22"/>
+        </w:rPr>
+        <w:t>reflected by an add</w:t>
+      </w:r>
+      <w:r>
+        <w:rPr>
+          <w:rFonts w:ascii="Arial" w:hAnsi="Arial" w:cs="Arial"/>
+          <w:color w:val="000000"/>
+          <w:sz w:val="22"/>
+          <w:szCs w:val="22"/>
+        </w:rPr>
+        <w:t xml:space="preserve">itional billed amount of </w:t>
+      </w:r>
+      <w:r>
+        <w:rPr>
+          <w:rFonts w:ascii="Arial" w:hAnsi="Arial" w:cs="Arial"/>
+          <w:color w:val="000000"/>
+          <w:sz w:val="22"/>
+          <w:szCs w:val="22"/>
+        </w:rPr>
+        <w:t>$</w:t>
+      </w:r>
+      <w:r>
+        <w:rPr>
+          <w:rFonts w:ascii="Arial" w:hAnsi="Arial" w:cs="Arial"/>
+          <w:color w:val="000000"/>
+          <w:sz w:val="22"/>
+          <w:szCs w:val="22"/>
+        </w:rPr>
+        <w:t xml:space="preserve">{netDifferenceBilled} </w:t>
       </w:r>
       <w:r>
         <w:rPr>
@@ -973,27 +752,7 @@
           <w:sz w:val="22"/>
           <w:szCs w:val="22"/>
         </w:rPr>
-        <w:t>&lt;&lt;</w:t>
-      </w:r>
-      <w:proofErr w:type="spellStart"/>
-      <w:r>
-        <w:rPr>
-          <w:rFonts w:ascii="Arial" w:hAnsi="Arial" w:cs="Arial"/>
-          <w:color w:val="000000"/>
-          <w:sz w:val="22"/>
-          <w:szCs w:val="22"/>
-        </w:rPr>
-        <w:t>NewChargeDate</w:t>
-      </w:r>
-      <w:proofErr w:type="spellEnd"/>
-      <w:r>
-        <w:rPr>
-          <w:rFonts w:ascii="Arial" w:hAnsi="Arial" w:cs="Arial"/>
-          <w:color w:val="000000"/>
-          <w:sz w:val="22"/>
-          <w:szCs w:val="22"/>
-        </w:rPr>
-        <w:t xml:space="preserve">&gt;&gt; </w:t>
+        <w:t xml:space="preserve">{newChargeDate} </w:t>
       </w:r>
       <w:r>
         <w:rPr>
@@ -1122,7 +881,7 @@
           <w:sz w:val="22"/>
           <w:szCs w:val="22"/>
         </w:rPr>
-        <w:t>&lt;&lt;CSR_NAME&gt;&gt;</w:t>
+        <w:t>{csrName}</w:t>
       </w:r>
     </w:p>
     <w:p>
@@ -1162,6 +921,18 @@
     </w:p>
     <w:p>
       <w:pPr>
+        <w:autoSpaceDE w:val="0"/>
+        <w:autoSpaceDN w:val="0"/>
+        <w:adjustRightInd w:val="0"/>
+        <w:jc w:val="both"/>
+        <w:rPr>
+          <w:sz w:val="22"/>
+          <w:szCs w:val="22"/>
+        </w:rPr>
+      </w:pPr>
+    </w:p>
+    <w:p>
+      <w:pPr>
         <w:rPr>
           <w:sz w:val="22"/>
           <w:szCs w:val="22"/>
@@ -1344,54 +1115,10 @@
         </w:rPr>
       </w:pPr>
     </w:p>
-    <w:p>
-      <w:pPr>
-        <w:tabs>
-          <w:tab w:val="left" w:pos="3718"/>
-        </w:tabs>
-        <w:rPr>
-          <w:sz w:val="22"/>
-          <w:szCs w:val="22"/>
-        </w:rPr>
-      </w:pPr>
-    </w:p>
-    <w:p>
-      <w:pPr>
-        <w:tabs>
-          <w:tab w:val="left" w:pos="3718"/>
-        </w:tabs>
-        <w:rPr>
-          <w:sz w:val="22"/>
-          <w:szCs w:val="22"/>
-        </w:rPr>
-      </w:pPr>
-    </w:p>
-    <w:p>
-      <w:pPr>
-        <w:tabs>
-          <w:tab w:val="left" w:pos="3718"/>
-        </w:tabs>
-        <w:rPr>
-          <w:sz w:val="22"/>
-          <w:szCs w:val="22"/>
-        </w:rPr>
-      </w:pPr>
-    </w:p>
-    <w:p>
-      <w:pPr>
-        <w:tabs>
-          <w:tab w:val="left" w:pos="3718"/>
-        </w:tabs>
-        <w:rPr>
-          <w:sz w:val="22"/>
-          <w:szCs w:val="22"/>
-        </w:rPr>
-      </w:pPr>
-    </w:p>
     <w:tbl>
       <w:tblPr>
+        <w:tblpPr w:leftFromText="187" w:rightFromText="187" w:vertAnchor="page" w:horzAnchor="page" w:tblpXSpec="center" w:tblpYSpec="center"/>
         <w:tblW w:w="0" w:type="auto"/>
-        <w:tblInd w:w="738" w:type="dxa"/>
         <w:tblBorders>
           <w:top w:val="single" w:sz="4" w:space="0" w:color="auto"/>
           <w:left w:val="single" w:sz="4" w:space="0" w:color="auto"/>
@@ -1438,27 +1165,7 @@
                 <w:sz w:val="22"/>
                 <w:szCs w:val="22"/>
               </w:rPr>
-              <w:t>&lt;&lt;</w:t>
-            </w:r>
-            <w:r>
-              <w:rPr>
-                <w:rFonts w:ascii="Arial" w:hAnsi="Arial" w:cs="Arial"/>
-                <w:b/>
-                <w:color w:val="000000"/>
-                <w:sz w:val="22"/>
-                <w:szCs w:val="22"/>
-              </w:rPr>
-              <w:t>BillSegment1Date</w:t>
-            </w:r>
-            <w:r>
-              <w:rPr>
-                <w:rFonts w:ascii="Arial" w:hAnsi="Arial" w:cs="Arial"/>
-                <w:b/>
-                <w:color w:val="000000"/>
-                <w:sz w:val="22"/>
-                <w:szCs w:val="22"/>
-              </w:rPr>
-              <w:t>&gt;&gt;</w:t>
+              <w:t>{startDate1} – {endDate1}</w:t>
             </w:r>
           </w:p>
         </w:tc>
@@ -1583,7 +1290,7 @@
                 <w:sz w:val="22"/>
                 <w:szCs w:val="22"/>
               </w:rPr>
-              <w:t>$&lt;&lt;Original1$&gt;&gt;</w:t>
+              <w:t>${originalBilled1}</w:t>
             </w:r>
           </w:p>
         </w:tc>
@@ -1612,7 +1319,7 @@
                 <w:sz w:val="22"/>
                 <w:szCs w:val="22"/>
               </w:rPr>
-              <w:t>&lt;&lt;Original1U&gt;&gt; kWh</w:t>
+              <w:t>{originalUsage1} kWh</w:t>
             </w:r>
           </w:p>
         </w:tc>
@@ -1675,53 +1382,7 @@
                 <w:sz w:val="22"/>
                 <w:szCs w:val="22"/>
               </w:rPr>
-              <w:t>$</w:t>
-            </w:r>
-            <w:r>
-              <w:rPr>
-                <w:rFonts w:ascii="Arial" w:hAnsi="Arial" w:cs="Arial"/>
-                <w:color w:val="000000"/>
-                <w:sz w:val="22"/>
-                <w:szCs w:val="22"/>
-              </w:rPr>
-              <w:fldChar w:fldCharType="begin"/>
-            </w:r>
-            <w:r>
-              <w:rPr>
-                <w:rFonts w:ascii="Arial" w:hAnsi="Arial" w:cs="Arial"/>
-                <w:color w:val="000000"/>
-                <w:sz w:val="22"/>
-                <w:szCs w:val="22"/>
-              </w:rPr>
-              <w:instrText xml:space="preserve"> MERGEFIELD Corrected1 </w:instrText>
-            </w:r>
-            <w:r>
-              <w:rPr>
-                <w:rFonts w:ascii="Arial" w:hAnsi="Arial" w:cs="Arial"/>
-                <w:color w:val="000000"/>
-                <w:sz w:val="22"/>
-                <w:szCs w:val="22"/>
-              </w:rPr>
-              <w:fldChar w:fldCharType="separate"/>
-            </w:r>
-            <w:r>
-              <w:rPr>
-                <w:rFonts w:ascii="Arial" w:hAnsi="Arial" w:cs="Arial"/>
-                <w:noProof/>
-                <w:color w:val="000000"/>
-                <w:sz w:val="22"/>
-                <w:szCs w:val="22"/>
-              </w:rPr>
-              <w:t>&lt;&lt;Corrected1$&gt;&gt;</w:t>
-            </w:r>
-            <w:r>
-              <w:rPr>
-                <w:rFonts w:ascii="Arial" w:hAnsi="Arial" w:cs="Arial"/>
-                <w:color w:val="000000"/>
-                <w:sz w:val="22"/>
-                <w:szCs w:val="22"/>
-              </w:rPr>
-              <w:fldChar w:fldCharType="end"/>
+              <w:t>${correctedBilled1}</w:t>
             </w:r>
           </w:p>
         </w:tc>
@@ -1750,7 +1411,7 @@
                 <w:sz w:val="22"/>
                 <w:szCs w:val="22"/>
               </w:rPr>
-              <w:t>&lt;&lt;Corrected1U&gt;&gt; kWh</w:t>
+              <w:t>{correctedUsage1} kWh</w:t>
             </w:r>
           </w:p>
         </w:tc>
@@ -1813,7 +1474,7 @@
                 <w:sz w:val="22"/>
                 <w:szCs w:val="22"/>
               </w:rPr>
-              <w:t>&lt;&lt;Difference1$&gt;&gt;</w:t>
+              <w:t>${differenceBilled1}</w:t>
             </w:r>
           </w:p>
         </w:tc>
@@ -1842,7 +1503,7 @@
                 <w:sz w:val="22"/>
                 <w:szCs w:val="22"/>
               </w:rPr>
-              <w:t>&lt;&lt;Difference1U&gt;&gt; kWh</w:t>
+              <w:t>{differenceUsage1} kWh</w:t>
             </w:r>
           </w:p>
         </w:tc>
@@ -1878,27 +1539,7 @@
                 <w:sz w:val="22"/>
                 <w:szCs w:val="22"/>
               </w:rPr>
-              <w:t>&lt;&lt;BillSegment2</w:t>
-            </w:r>
-            <w:r>
-              <w:rPr>
-                <w:rFonts w:ascii="Arial" w:hAnsi="Arial" w:cs="Arial"/>
-                <w:b/>
-                <w:color w:val="000000"/>
-                <w:sz w:val="22"/>
-                <w:szCs w:val="22"/>
-              </w:rPr>
-              <w:t>Date</w:t>
-            </w:r>
-            <w:r>
-              <w:rPr>
-                <w:rFonts w:ascii="Arial" w:hAnsi="Arial" w:cs="Arial"/>
-                <w:b/>
-                <w:color w:val="000000"/>
-                <w:sz w:val="22"/>
-                <w:szCs w:val="22"/>
-              </w:rPr>
-              <w:t>&gt;&gt;</w:t>
+              <w:t>{startDate2} – {endDate2}</w:t>
             </w:r>
           </w:p>
         </w:tc>
@@ -2023,7 +1664,7 @@
                 <w:sz w:val="22"/>
                 <w:szCs w:val="22"/>
               </w:rPr>
-              <w:t>$&lt;&lt;Original2$&gt;&gt;</w:t>
+              <w:t>${originalBilled2}</w:t>
             </w:r>
           </w:p>
         </w:tc>
@@ -2052,7 +1693,7 @@
                 <w:sz w:val="22"/>
                 <w:szCs w:val="22"/>
               </w:rPr>
-              <w:t>&lt;&lt;Original2U&gt;&gt; kWh</w:t>
+              <w:t>{originalUsage2} kWh</w:t>
             </w:r>
           </w:p>
         </w:tc>
@@ -2115,53 +1756,7 @@
                 <w:sz w:val="22"/>
                 <w:szCs w:val="22"/>
               </w:rPr>
-              <w:t>$</w:t>
-            </w:r>
-            <w:r>
-              <w:rPr>
-                <w:rFonts w:ascii="Arial" w:hAnsi="Arial" w:cs="Arial"/>
-                <w:color w:val="000000"/>
-                <w:sz w:val="22"/>
-                <w:szCs w:val="22"/>
-              </w:rPr>
-              <w:fldChar w:fldCharType="begin"/>
-            </w:r>
-            <w:r>
-              <w:rPr>
-                <w:rFonts w:ascii="Arial" w:hAnsi="Arial" w:cs="Arial"/>
-                <w:color w:val="000000"/>
-                <w:sz w:val="22"/>
-                <w:szCs w:val="22"/>
-              </w:rPr>
-              <w:instrText xml:space="preserve"> MERGEFIELD Corrected1 </w:instrText>
-            </w:r>
-            <w:r>
-              <w:rPr>
-                <w:rFonts w:ascii="Arial" w:hAnsi="Arial" w:cs="Arial"/>
-                <w:color w:val="000000"/>
-                <w:sz w:val="22"/>
-                <w:szCs w:val="22"/>
-              </w:rPr>
-              <w:fldChar w:fldCharType="separate"/>
-            </w:r>
-            <w:r>
-              <w:rPr>
-                <w:rFonts w:ascii="Arial" w:hAnsi="Arial" w:cs="Arial"/>
-                <w:noProof/>
-                <w:color w:val="000000"/>
-                <w:sz w:val="22"/>
-                <w:szCs w:val="22"/>
-              </w:rPr>
-              <w:t>&lt;&lt;Corrected2$&gt;&gt;</w:t>
-            </w:r>
-            <w:r>
-              <w:rPr>
-                <w:rFonts w:ascii="Arial" w:hAnsi="Arial" w:cs="Arial"/>
-                <w:color w:val="000000"/>
-                <w:sz w:val="22"/>
-                <w:szCs w:val="22"/>
-              </w:rPr>
-              <w:fldChar w:fldCharType="end"/>
+              <w:t>${correctedBilled2}</w:t>
             </w:r>
           </w:p>
         </w:tc>
@@ -2190,7 +1785,7 @@
                 <w:sz w:val="22"/>
                 <w:szCs w:val="22"/>
               </w:rPr>
-              <w:t>&lt;&lt;Corrected2U&gt;&gt; kWh</w:t>
+              <w:t>{correctedUsage2} kWh</w:t>
             </w:r>
           </w:p>
         </w:tc>
@@ -2253,7 +1848,7 @@
                 <w:sz w:val="22"/>
                 <w:szCs w:val="22"/>
               </w:rPr>
-              <w:t>&lt;&lt;Difference2$&gt;&gt;</w:t>
+              <w:t>${differenceBilled2}</w:t>
             </w:r>
           </w:p>
         </w:tc>
@@ -2282,7 +1877,7 @@
                 <w:sz w:val="22"/>
                 <w:szCs w:val="22"/>
               </w:rPr>
-              <w:t>&lt;&lt;Difference2U&gt;&gt; kWh</w:t>
+              <w:t>{differenceUsage2} kWh</w:t>
             </w:r>
           </w:p>
         </w:tc>
@@ -2318,67 +1913,7 @@
                 <w:sz w:val="22"/>
                 <w:szCs w:val="22"/>
               </w:rPr>
-              <w:fldChar w:fldCharType="begin"/>
-            </w:r>
-            <w:r>
-              <w:rPr>
-                <w:rFonts w:ascii="Arial" w:hAnsi="Arial" w:cs="Arial"/>
-                <w:b/>
-                <w:color w:val="000000"/>
-                <w:sz w:val="22"/>
-                <w:szCs w:val="22"/>
-              </w:rPr>
-              <w:instrText xml:space="preserve"> MERGEFIELD BillSegment3Date </w:instrText>
-            </w:r>
-            <w:r>
-              <w:rPr>
-                <w:rFonts w:ascii="Arial" w:hAnsi="Arial" w:cs="Arial"/>
-                <w:b/>
-                <w:color w:val="000000"/>
-                <w:sz w:val="22"/>
-                <w:szCs w:val="22"/>
-              </w:rPr>
-              <w:fldChar w:fldCharType="separate"/>
-            </w:r>
-            <w:r>
-              <w:rPr>
-                <w:rFonts w:ascii="Arial" w:hAnsi="Arial" w:cs="Arial"/>
-                <w:b/>
-                <w:color w:val="000000"/>
-                <w:sz w:val="22"/>
-                <w:szCs w:val="22"/>
-              </w:rPr>
-              <w:t>&lt;&lt;BillSegment3</w:t>
-            </w:r>
-            <w:r>
-              <w:rPr>
-                <w:rFonts w:ascii="Arial" w:hAnsi="Arial" w:cs="Arial"/>
-                <w:b/>
-                <w:color w:val="000000"/>
-                <w:sz w:val="22"/>
-                <w:szCs w:val="22"/>
-              </w:rPr>
-              <w:t>Date</w:t>
-            </w:r>
-            <w:r>
-              <w:rPr>
-                <w:rFonts w:ascii="Arial" w:hAnsi="Arial" w:cs="Arial"/>
-                <w:b/>
-                <w:color w:val="000000"/>
-                <w:sz w:val="22"/>
-                <w:szCs w:val="22"/>
-              </w:rPr>
-              <w:t>&gt;&gt;</w:t>
-            </w:r>
-            <w:r>
-              <w:rPr>
-                <w:rFonts w:ascii="Arial" w:hAnsi="Arial" w:cs="Arial"/>
-                <w:b/>
-                <w:color w:val="000000"/>
-                <w:sz w:val="22"/>
-                <w:szCs w:val="22"/>
-              </w:rPr>
-              <w:fldChar w:fldCharType="end"/>
+              <w:t>{startDate3} – {endDate3}</w:t>
             </w:r>
           </w:p>
         </w:tc>
@@ -2503,7 +2038,7 @@
                 <w:sz w:val="22"/>
                 <w:szCs w:val="22"/>
               </w:rPr>
-              <w:t>$&lt;&lt;Original3$&gt;&gt;</w:t>
+              <w:t>${originalBilled3}</w:t>
             </w:r>
           </w:p>
         </w:tc>
@@ -2532,7 +2067,7 @@
                 <w:sz w:val="22"/>
                 <w:szCs w:val="22"/>
               </w:rPr>
-              <w:t>&lt;&lt;Original3U&gt;&gt; kWh</w:t>
+              <w:t>{originalUsage2} kWh</w:t>
             </w:r>
           </w:p>
         </w:tc>
@@ -2595,53 +2130,7 @@
                 <w:sz w:val="22"/>
                 <w:szCs w:val="22"/>
               </w:rPr>
-              <w:t>$</w:t>
-            </w:r>
-            <w:r>
-              <w:rPr>
-                <w:rFonts w:ascii="Arial" w:hAnsi="Arial" w:cs="Arial"/>
-                <w:color w:val="000000"/>
-                <w:sz w:val="22"/>
-                <w:szCs w:val="22"/>
-              </w:rPr>
-              <w:fldChar w:fldCharType="begin"/>
-            </w:r>
-            <w:r>
-              <w:rPr>
-                <w:rFonts w:ascii="Arial" w:hAnsi="Arial" w:cs="Arial"/>
-                <w:color w:val="000000"/>
-                <w:sz w:val="22"/>
-                <w:szCs w:val="22"/>
-              </w:rPr>
-              <w:instrText xml:space="preserve"> MERGEFIELD Corrected1 </w:instrText>
-            </w:r>
-            <w:r>
-              <w:rPr>
-                <w:rFonts w:ascii="Arial" w:hAnsi="Arial" w:cs="Arial"/>
-                <w:color w:val="000000"/>
-                <w:sz w:val="22"/>
-                <w:szCs w:val="22"/>
-              </w:rPr>
-              <w:fldChar w:fldCharType="separate"/>
-            </w:r>
-            <w:r>
-              <w:rPr>
-                <w:rFonts w:ascii="Arial" w:hAnsi="Arial" w:cs="Arial"/>
-                <w:noProof/>
-                <w:color w:val="000000"/>
-                <w:sz w:val="22"/>
-                <w:szCs w:val="22"/>
-              </w:rPr>
-              <w:t>&lt;&lt;Corrected3$&gt;&gt;</w:t>
-            </w:r>
-            <w:r>
-              <w:rPr>
-                <w:rFonts w:ascii="Arial" w:hAnsi="Arial" w:cs="Arial"/>
-                <w:color w:val="000000"/>
-                <w:sz w:val="22"/>
-                <w:szCs w:val="22"/>
-              </w:rPr>
-              <w:fldChar w:fldCharType="end"/>
+              <w:t>${correctedBilled3}</w:t>
             </w:r>
           </w:p>
         </w:tc>
@@ -2670,7 +2159,7 @@
                 <w:sz w:val="22"/>
                 <w:szCs w:val="22"/>
               </w:rPr>
-              <w:t>&lt;&lt;Corrected3U&gt;&gt; kWh</w:t>
+              <w:t>{correctedUsage2} kWh</w:t>
             </w:r>
           </w:p>
         </w:tc>
@@ -2733,7 +2222,7 @@
                 <w:sz w:val="22"/>
                 <w:szCs w:val="22"/>
               </w:rPr>
-              <w:t>&lt;&lt;Difference3$&gt;&gt;</w:t>
+              <w:t>${differenceBilled3}</w:t>
             </w:r>
           </w:p>
         </w:tc>
@@ -2762,7 +2251,7 @@
                 <w:sz w:val="22"/>
                 <w:szCs w:val="22"/>
               </w:rPr>
-              <w:t>&lt;&lt;Difference3U&gt;&gt; kWh</w:t>
+              <w:t>{differenceUsage2} kWh</w:t>
             </w:r>
           </w:p>
         </w:tc>
@@ -2798,67 +2287,7 @@
                 <w:sz w:val="22"/>
                 <w:szCs w:val="22"/>
               </w:rPr>
-              <w:fldChar w:fldCharType="begin"/>
-            </w:r>
-            <w:r>
-              <w:rPr>
-                <w:rFonts w:ascii="Arial" w:hAnsi="Arial" w:cs="Arial"/>
-                <w:b/>
-                <w:color w:val="000000"/>
-                <w:sz w:val="22"/>
-                <w:szCs w:val="22"/>
-              </w:rPr>
-              <w:instrText xml:space="preserve"> MERGEFIELD BillSegment3Date </w:instrText>
-            </w:r>
-            <w:r>
-              <w:rPr>
-                <w:rFonts w:ascii="Arial" w:hAnsi="Arial" w:cs="Arial"/>
-                <w:b/>
-                <w:color w:val="000000"/>
-                <w:sz w:val="22"/>
-                <w:szCs w:val="22"/>
-              </w:rPr>
-              <w:fldChar w:fldCharType="separate"/>
-            </w:r>
-            <w:r>
-              <w:rPr>
-                <w:rFonts w:ascii="Arial" w:hAnsi="Arial" w:cs="Arial"/>
-                <w:b/>
-                <w:color w:val="000000"/>
-                <w:sz w:val="22"/>
-                <w:szCs w:val="22"/>
-              </w:rPr>
-              <w:t>&lt;&lt;BillSegment4</w:t>
-            </w:r>
-            <w:r>
-              <w:rPr>
-                <w:rFonts w:ascii="Arial" w:hAnsi="Arial" w:cs="Arial"/>
-                <w:b/>
-                <w:color w:val="000000"/>
-                <w:sz w:val="22"/>
-                <w:szCs w:val="22"/>
-              </w:rPr>
-              <w:t>Date</w:t>
-            </w:r>
-            <w:r>
-              <w:rPr>
-                <w:rFonts w:ascii="Arial" w:hAnsi="Arial" w:cs="Arial"/>
-                <w:b/>
-                <w:color w:val="000000"/>
-                <w:sz w:val="22"/>
-                <w:szCs w:val="22"/>
-              </w:rPr>
-              <w:t>&gt;&gt;</w:t>
-            </w:r>
-            <w:r>
-              <w:rPr>
-                <w:rFonts w:ascii="Arial" w:hAnsi="Arial" w:cs="Arial"/>
-                <w:b/>
-                <w:color w:val="000000"/>
-                <w:sz w:val="22"/>
-                <w:szCs w:val="22"/>
-              </w:rPr>
-              <w:fldChar w:fldCharType="end"/>
+              <w:t>{startDate4} – {endDate4}</w:t>
             </w:r>
           </w:p>
         </w:tc>
@@ -2983,7 +2412,7 @@
                 <w:sz w:val="22"/>
                 <w:szCs w:val="22"/>
               </w:rPr>
-              <w:t>$&lt;&lt;Original4$&gt;&gt;</w:t>
+              <w:t>${originalBilled4}</w:t>
             </w:r>
           </w:p>
         </w:tc>
@@ -3012,7 +2441,7 @@
                 <w:sz w:val="22"/>
                 <w:szCs w:val="22"/>
               </w:rPr>
-              <w:t>&lt;&lt;Original4U&gt;&gt; kWh</w:t>
+              <w:t>{originalUsage4} kWh</w:t>
             </w:r>
           </w:p>
         </w:tc>
@@ -3075,53 +2504,7 @@
                 <w:sz w:val="22"/>
                 <w:szCs w:val="22"/>
               </w:rPr>
-              <w:t>$</w:t>
-            </w:r>
-            <w:r>
-              <w:rPr>
-                <w:rFonts w:ascii="Arial" w:hAnsi="Arial" w:cs="Arial"/>
-                <w:color w:val="000000"/>
-                <w:sz w:val="22"/>
-                <w:szCs w:val="22"/>
-              </w:rPr>
-              <w:fldChar w:fldCharType="begin"/>
-            </w:r>
-            <w:r>
-              <w:rPr>
-                <w:rFonts w:ascii="Arial" w:hAnsi="Arial" w:cs="Arial"/>
-                <w:color w:val="000000"/>
-                <w:sz w:val="22"/>
-                <w:szCs w:val="22"/>
-              </w:rPr>
-              <w:instrText xml:space="preserve"> MERGEFIELD Corrected1 </w:instrText>
-            </w:r>
-            <w:r>
-              <w:rPr>
-                <w:rFonts w:ascii="Arial" w:hAnsi="Arial" w:cs="Arial"/>
-                <w:color w:val="000000"/>
-                <w:sz w:val="22"/>
-                <w:szCs w:val="22"/>
-              </w:rPr>
-              <w:fldChar w:fldCharType="separate"/>
-            </w:r>
-            <w:r>
-              <w:rPr>
-                <w:rFonts w:ascii="Arial" w:hAnsi="Arial" w:cs="Arial"/>
-                <w:noProof/>
-                <w:color w:val="000000"/>
-                <w:sz w:val="22"/>
-                <w:szCs w:val="22"/>
-              </w:rPr>
-              <w:t>&lt;&lt;Corrected4$&gt;&gt;</w:t>
-            </w:r>
-            <w:r>
-              <w:rPr>
-                <w:rFonts w:ascii="Arial" w:hAnsi="Arial" w:cs="Arial"/>
-                <w:color w:val="000000"/>
-                <w:sz w:val="22"/>
-                <w:szCs w:val="22"/>
-              </w:rPr>
-              <w:fldChar w:fldCharType="end"/>
+              <w:t>${correctedBilled4}</w:t>
             </w:r>
           </w:p>
         </w:tc>
@@ -3150,7 +2533,7 @@
                 <w:sz w:val="22"/>
                 <w:szCs w:val="22"/>
               </w:rPr>
-              <w:t>&lt;&lt;Corrected4U&gt;&gt; kWh</w:t>
+              <w:t>{correctedUsage4} kWh</w:t>
             </w:r>
           </w:p>
         </w:tc>
@@ -3213,7 +2596,7 @@
                 <w:sz w:val="22"/>
                 <w:szCs w:val="22"/>
               </w:rPr>
-              <w:t>&lt;&lt;Difference4$&gt;&gt;</w:t>
+              <w:t>${differenceBilled4}</w:t>
             </w:r>
           </w:p>
         </w:tc>
@@ -3242,7 +2625,7 @@
                 <w:sz w:val="22"/>
                 <w:szCs w:val="22"/>
               </w:rPr>
-              <w:t>&lt;&lt;Difference4U&gt;&gt; kWh</w:t>
+              <w:t>{differenceUsage4} kWh</w:t>
             </w:r>
           </w:p>
         </w:tc>
@@ -3278,67 +2661,7 @@
                 <w:sz w:val="22"/>
                 <w:szCs w:val="22"/>
               </w:rPr>
-              <w:fldChar w:fldCharType="begin"/>
-            </w:r>
-            <w:r>
-              <w:rPr>
-                <w:rFonts w:ascii="Arial" w:hAnsi="Arial" w:cs="Arial"/>
-                <w:b/>
-                <w:color w:val="000000"/>
-                <w:sz w:val="22"/>
-                <w:szCs w:val="22"/>
-              </w:rPr>
-              <w:instrText xml:space="preserve"> MERGEFIELD BillSegment3Date </w:instrText>
-            </w:r>
-            <w:r>
-              <w:rPr>
-                <w:rFonts w:ascii="Arial" w:hAnsi="Arial" w:cs="Arial"/>
-                <w:b/>
-                <w:color w:val="000000"/>
-                <w:sz w:val="22"/>
-                <w:szCs w:val="22"/>
-              </w:rPr>
-              <w:fldChar w:fldCharType="separate"/>
-            </w:r>
-            <w:r>
-              <w:rPr>
-                <w:rFonts w:ascii="Arial" w:hAnsi="Arial" w:cs="Arial"/>
-                <w:b/>
-                <w:color w:val="000000"/>
-                <w:sz w:val="22"/>
-                <w:szCs w:val="22"/>
-              </w:rPr>
-              <w:t>&lt;&lt;BillSegment5</w:t>
-            </w:r>
-            <w:r>
-              <w:rPr>
-                <w:rFonts w:ascii="Arial" w:hAnsi="Arial" w:cs="Arial"/>
-                <w:b/>
-                <w:color w:val="000000"/>
-                <w:sz w:val="22"/>
-                <w:szCs w:val="22"/>
-              </w:rPr>
-              <w:t>Date</w:t>
-            </w:r>
-            <w:r>
-              <w:rPr>
-                <w:rFonts w:ascii="Arial" w:hAnsi="Arial" w:cs="Arial"/>
-                <w:b/>
-                <w:color w:val="000000"/>
-                <w:sz w:val="22"/>
-                <w:szCs w:val="22"/>
-              </w:rPr>
-              <w:t>&gt;&gt;</w:t>
-            </w:r>
-            <w:r>
-              <w:rPr>
-                <w:rFonts w:ascii="Arial" w:hAnsi="Arial" w:cs="Arial"/>
-                <w:b/>
-                <w:color w:val="000000"/>
-                <w:sz w:val="22"/>
-                <w:szCs w:val="22"/>
-              </w:rPr>
-              <w:fldChar w:fldCharType="end"/>
+              <w:t>{startDate5} – {endDate5}</w:t>
             </w:r>
           </w:p>
         </w:tc>
@@ -3463,7 +2786,7 @@
                 <w:sz w:val="22"/>
                 <w:szCs w:val="22"/>
               </w:rPr>
-              <w:t>$&lt;&lt;Original5$&gt;&gt;</w:t>
+              <w:t>${originalBilled5}</w:t>
             </w:r>
           </w:p>
         </w:tc>
@@ -3492,7 +2815,7 @@
                 <w:sz w:val="22"/>
                 <w:szCs w:val="22"/>
               </w:rPr>
-              <w:t>&lt;&lt;Original5U&gt;&gt; kWh</w:t>
+              <w:t>{originalUsage5} kWh</w:t>
             </w:r>
           </w:p>
         </w:tc>
@@ -3555,53 +2878,7 @@
                 <w:sz w:val="22"/>
                 <w:szCs w:val="22"/>
               </w:rPr>
-              <w:t>$</w:t>
-            </w:r>
-            <w:r>
-              <w:rPr>
-                <w:rFonts w:ascii="Arial" w:hAnsi="Arial" w:cs="Arial"/>
-                <w:color w:val="000000"/>
-                <w:sz w:val="22"/>
-                <w:szCs w:val="22"/>
-              </w:rPr>
-              <w:fldChar w:fldCharType="begin"/>
-            </w:r>
-            <w:r>
-              <w:rPr>
-                <w:rFonts w:ascii="Arial" w:hAnsi="Arial" w:cs="Arial"/>
-                <w:color w:val="000000"/>
-                <w:sz w:val="22"/>
-                <w:szCs w:val="22"/>
-              </w:rPr>
-              <w:instrText xml:space="preserve"> MERGEFIELD Corrected1 </w:instrText>
-            </w:r>
-            <w:r>
-              <w:rPr>
-                <w:rFonts w:ascii="Arial" w:hAnsi="Arial" w:cs="Arial"/>
-                <w:color w:val="000000"/>
-                <w:sz w:val="22"/>
-                <w:szCs w:val="22"/>
-              </w:rPr>
-              <w:fldChar w:fldCharType="separate"/>
-            </w:r>
-            <w:r>
-              <w:rPr>
-                <w:rFonts w:ascii="Arial" w:hAnsi="Arial" w:cs="Arial"/>
-                <w:noProof/>
-                <w:color w:val="000000"/>
-                <w:sz w:val="22"/>
-                <w:szCs w:val="22"/>
-              </w:rPr>
-              <w:t>&lt;&lt;Corrected5$&gt;&gt;</w:t>
-            </w:r>
-            <w:r>
-              <w:rPr>
-                <w:rFonts w:ascii="Arial" w:hAnsi="Arial" w:cs="Arial"/>
-                <w:color w:val="000000"/>
-                <w:sz w:val="22"/>
-                <w:szCs w:val="22"/>
-              </w:rPr>
-              <w:fldChar w:fldCharType="end"/>
+              <w:t>${correctedBilled5}</w:t>
             </w:r>
           </w:p>
         </w:tc>
@@ -3630,7 +2907,7 @@
                 <w:sz w:val="22"/>
                 <w:szCs w:val="22"/>
               </w:rPr>
-              <w:t>&lt;&lt;Corrected5U&gt;&gt; kWh</w:t>
+              <w:t>{correctedUsage5} kWh</w:t>
             </w:r>
           </w:p>
         </w:tc>
@@ -3693,7 +2970,7 @@
                 <w:sz w:val="22"/>
                 <w:szCs w:val="22"/>
               </w:rPr>
-              <w:t>&lt;&lt;Difference5$&gt;&gt;</w:t>
+              <w:t>${differenceBilled5}</w:t>
             </w:r>
           </w:p>
         </w:tc>
@@ -3722,7 +2999,7 @@
                 <w:sz w:val="22"/>
                 <w:szCs w:val="22"/>
               </w:rPr>
-              <w:t>&lt;&lt;Difference5U&gt;&gt; kWh</w:t>
+              <w:t>{differenceUsage5} kWh</w:t>
             </w:r>
           </w:p>
         </w:tc>
@@ -3758,6 +3035,380 @@
                 <w:sz w:val="22"/>
                 <w:szCs w:val="22"/>
               </w:rPr>
+              <w:t>{startDate6} – {endDate6}</w:t>
+            </w:r>
+          </w:p>
+        </w:tc>
+        <w:tc>
+          <w:tcPr>
+            <w:tcW w:w="2442" w:type="dxa"/>
+            <w:shd w:val="clear" w:color="auto" w:fill="auto"/>
+          </w:tcPr>
+          <w:p>
+            <w:pPr>
+              <w:autoSpaceDE w:val="0"/>
+              <w:autoSpaceDN w:val="0"/>
+              <w:adjustRightInd w:val="0"/>
+              <w:jc w:val="both"/>
+              <w:rPr>
+                <w:rFonts w:ascii="Arial" w:hAnsi="Arial" w:cs="Arial"/>
+                <w:b/>
+                <w:color w:val="000000"/>
+                <w:sz w:val="22"/>
+                <w:szCs w:val="22"/>
+              </w:rPr>
+            </w:pPr>
+            <w:r>
+              <w:rPr>
+                <w:rFonts w:ascii="Arial" w:hAnsi="Arial" w:cs="Arial"/>
+                <w:b/>
+                <w:color w:val="000000"/>
+                <w:sz w:val="22"/>
+                <w:szCs w:val="22"/>
+              </w:rPr>
+              <w:t>Bill Amount</w:t>
+            </w:r>
+          </w:p>
+        </w:tc>
+        <w:tc>
+          <w:tcPr>
+            <w:tcW w:w="3106" w:type="dxa"/>
+            <w:shd w:val="clear" w:color="auto" w:fill="auto"/>
+          </w:tcPr>
+          <w:p>
+            <w:pPr>
+              <w:autoSpaceDE w:val="0"/>
+              <w:autoSpaceDN w:val="0"/>
+              <w:adjustRightInd w:val="0"/>
+              <w:jc w:val="both"/>
+              <w:rPr>
+                <w:rFonts w:ascii="Arial" w:hAnsi="Arial" w:cs="Arial"/>
+                <w:b/>
+                <w:color w:val="000000"/>
+                <w:sz w:val="22"/>
+                <w:szCs w:val="22"/>
+              </w:rPr>
+            </w:pPr>
+            <w:r>
+              <w:rPr>
+                <w:rFonts w:ascii="Arial" w:hAnsi="Arial" w:cs="Arial"/>
+                <w:b/>
+                <w:color w:val="000000"/>
+                <w:sz w:val="22"/>
+                <w:szCs w:val="22"/>
+              </w:rPr>
+              <w:t>Usage</w:t>
+            </w:r>
+          </w:p>
+        </w:tc>
+      </w:tr>
+      <w:tr>
+        <w:trPr>
+          <w:trHeight w:val="255"/>
+        </w:trPr>
+        <w:tc>
+          <w:tcPr>
+            <w:tcW w:w="2601" w:type="dxa"/>
+            <w:shd w:val="clear" w:color="auto" w:fill="auto"/>
+          </w:tcPr>
+          <w:p>
+            <w:pPr>
+              <w:autoSpaceDE w:val="0"/>
+              <w:autoSpaceDN w:val="0"/>
+              <w:adjustRightInd w:val="0"/>
+              <w:jc w:val="both"/>
+              <w:rPr>
+                <w:rFonts w:ascii="Arial" w:hAnsi="Arial" w:cs="Arial"/>
+                <w:color w:val="000000"/>
+                <w:sz w:val="22"/>
+                <w:szCs w:val="22"/>
+              </w:rPr>
+            </w:pPr>
+            <w:r>
+              <w:rPr>
+                <w:rFonts w:ascii="Arial" w:hAnsi="Arial" w:cs="Arial"/>
+                <w:color w:val="000000"/>
+                <w:sz w:val="22"/>
+                <w:szCs w:val="22"/>
+              </w:rPr>
+              <w:t>Original Bill</w:t>
+            </w:r>
+          </w:p>
+        </w:tc>
+        <w:tc>
+          <w:tcPr>
+            <w:tcW w:w="2442" w:type="dxa"/>
+            <w:shd w:val="clear" w:color="auto" w:fill="auto"/>
+          </w:tcPr>
+          <w:p>
+            <w:pPr>
+              <w:autoSpaceDE w:val="0"/>
+              <w:autoSpaceDN w:val="0"/>
+              <w:adjustRightInd w:val="0"/>
+              <w:jc w:val="both"/>
+              <w:rPr>
+                <w:rFonts w:ascii="Arial" w:hAnsi="Arial" w:cs="Arial"/>
+                <w:color w:val="000000"/>
+                <w:sz w:val="22"/>
+                <w:szCs w:val="22"/>
+              </w:rPr>
+            </w:pPr>
+            <w:r>
+              <w:rPr>
+                <w:rFonts w:ascii="Arial" w:hAnsi="Arial" w:cs="Arial"/>
+                <w:color w:val="000000"/>
+                <w:sz w:val="22"/>
+                <w:szCs w:val="22"/>
+              </w:rPr>
+              <w:t>${originalBilled6}</w:t>
+            </w:r>
+          </w:p>
+        </w:tc>
+        <w:tc>
+          <w:tcPr>
+            <w:tcW w:w="3106" w:type="dxa"/>
+            <w:shd w:val="clear" w:color="auto" w:fill="auto"/>
+          </w:tcPr>
+          <w:p>
+            <w:pPr>
+              <w:autoSpaceDE w:val="0"/>
+              <w:autoSpaceDN w:val="0"/>
+              <w:adjustRightInd w:val="0"/>
+              <w:jc w:val="both"/>
+              <w:rPr>
+                <w:rFonts w:ascii="Arial" w:hAnsi="Arial" w:cs="Arial"/>
+                <w:color w:val="000000"/>
+                <w:sz w:val="22"/>
+                <w:szCs w:val="22"/>
+              </w:rPr>
+            </w:pPr>
+            <w:r>
+              <w:rPr>
+                <w:rFonts w:ascii="Arial" w:hAnsi="Arial" w:cs="Arial"/>
+                <w:color w:val="000000"/>
+                <w:sz w:val="22"/>
+                <w:szCs w:val="22"/>
+              </w:rPr>
+              <w:t>{originalUsage6} kWh</w:t>
+            </w:r>
+          </w:p>
+        </w:tc>
+      </w:tr>
+      <w:tr>
+        <w:trPr>
+          <w:trHeight w:val="255"/>
+        </w:trPr>
+        <w:tc>
+          <w:tcPr>
+            <w:tcW w:w="2601" w:type="dxa"/>
+            <w:shd w:val="clear" w:color="auto" w:fill="auto"/>
+          </w:tcPr>
+          <w:p>
+            <w:pPr>
+              <w:autoSpaceDE w:val="0"/>
+              <w:autoSpaceDN w:val="0"/>
+              <w:adjustRightInd w:val="0"/>
+              <w:jc w:val="both"/>
+              <w:rPr>
+                <w:rFonts w:ascii="Arial" w:hAnsi="Arial" w:cs="Arial"/>
+                <w:color w:val="000000"/>
+                <w:sz w:val="22"/>
+                <w:szCs w:val="22"/>
+              </w:rPr>
+            </w:pPr>
+            <w:r>
+              <w:rPr>
+                <w:rFonts w:ascii="Arial" w:hAnsi="Arial" w:cs="Arial"/>
+                <w:color w:val="000000"/>
+                <w:sz w:val="22"/>
+                <w:szCs w:val="22"/>
+              </w:rPr>
+              <w:t>Corrected Bill</w:t>
+            </w:r>
+          </w:p>
+        </w:tc>
+        <w:tc>
+          <w:tcPr>
+            <w:tcW w:w="2442" w:type="dxa"/>
+            <w:shd w:val="clear" w:color="auto" w:fill="auto"/>
+          </w:tcPr>
+          <w:p>
+            <w:pPr>
+              <w:autoSpaceDE w:val="0"/>
+              <w:autoSpaceDN w:val="0"/>
+              <w:adjustRightInd w:val="0"/>
+              <w:jc w:val="both"/>
+              <w:rPr>
+                <w:rFonts w:ascii="Arial" w:hAnsi="Arial" w:cs="Arial"/>
+                <w:color w:val="000000"/>
+                <w:sz w:val="22"/>
+                <w:szCs w:val="22"/>
+              </w:rPr>
+            </w:pPr>
+            <w:r>
+              <w:rPr>
+                <w:rFonts w:ascii="Arial" w:hAnsi="Arial" w:cs="Arial"/>
+                <w:color w:val="000000"/>
+                <w:sz w:val="22"/>
+                <w:szCs w:val="22"/>
+              </w:rPr>
+              <w:t>${correctedBilled6}</w:t>
+            </w:r>
+          </w:p>
+        </w:tc>
+        <w:tc>
+          <w:tcPr>
+            <w:tcW w:w="3106" w:type="dxa"/>
+            <w:shd w:val="clear" w:color="auto" w:fill="auto"/>
+          </w:tcPr>
+          <w:p>
+            <w:pPr>
+              <w:autoSpaceDE w:val="0"/>
+              <w:autoSpaceDN w:val="0"/>
+              <w:adjustRightInd w:val="0"/>
+              <w:jc w:val="both"/>
+              <w:rPr>
+                <w:rFonts w:ascii="Arial" w:hAnsi="Arial" w:cs="Arial"/>
+                <w:color w:val="000000"/>
+                <w:sz w:val="22"/>
+                <w:szCs w:val="22"/>
+              </w:rPr>
+            </w:pPr>
+            <w:r>
+              <w:rPr>
+                <w:rFonts w:ascii="Arial" w:hAnsi="Arial" w:cs="Arial"/>
+                <w:color w:val="000000"/>
+                <w:sz w:val="22"/>
+                <w:szCs w:val="22"/>
+              </w:rPr>
+              <w:t>{correctedUsage6} kWh</w:t>
+            </w:r>
+          </w:p>
+        </w:tc>
+      </w:tr>
+      <w:tr>
+        <w:trPr>
+          <w:trHeight w:val="255"/>
+        </w:trPr>
+        <w:tc>
+          <w:tcPr>
+            <w:tcW w:w="2601" w:type="dxa"/>
+            <w:shd w:val="clear" w:color="auto" w:fill="auto"/>
+          </w:tcPr>
+          <w:p>
+            <w:pPr>
+              <w:autoSpaceDE w:val="0"/>
+              <w:autoSpaceDN w:val="0"/>
+              <w:adjustRightInd w:val="0"/>
+              <w:jc w:val="both"/>
+              <w:rPr>
+                <w:rFonts w:ascii="Arial" w:hAnsi="Arial" w:cs="Arial"/>
+                <w:color w:val="000000"/>
+                <w:sz w:val="22"/>
+                <w:szCs w:val="22"/>
+              </w:rPr>
+            </w:pPr>
+            <w:r>
+              <w:rPr>
+                <w:rFonts w:ascii="Arial" w:hAnsi="Arial" w:cs="Arial"/>
+                <w:color w:val="000000"/>
+                <w:sz w:val="22"/>
+                <w:szCs w:val="22"/>
+              </w:rPr>
+              <w:t>Difference</w:t>
+            </w:r>
+          </w:p>
+        </w:tc>
+        <w:tc>
+          <w:tcPr>
+            <w:tcW w:w="2442" w:type="dxa"/>
+            <w:shd w:val="clear" w:color="auto" w:fill="auto"/>
+          </w:tcPr>
+          <w:p>
+            <w:pPr>
+              <w:autoSpaceDE w:val="0"/>
+              <w:autoSpaceDN w:val="0"/>
+              <w:adjustRightInd w:val="0"/>
+              <w:jc w:val="both"/>
+              <w:rPr>
+                <w:rFonts w:ascii="Arial" w:hAnsi="Arial" w:cs="Arial"/>
+                <w:color w:val="000000"/>
+                <w:sz w:val="22"/>
+                <w:szCs w:val="22"/>
+              </w:rPr>
+            </w:pPr>
+            <w:r>
+              <w:rPr>
+                <w:rFonts w:ascii="Arial" w:hAnsi="Arial" w:cs="Arial"/>
+                <w:color w:val="000000"/>
+                <w:sz w:val="22"/>
+                <w:szCs w:val="22"/>
+              </w:rPr>
+              <w:t>${differenceBilled6}</w:t>
+            </w:r>
+          </w:p>
+        </w:tc>
+        <w:tc>
+          <w:tcPr>
+            <w:tcW w:w="3106" w:type="dxa"/>
+            <w:shd w:val="clear" w:color="auto" w:fill="auto"/>
+          </w:tcPr>
+          <w:p>
+            <w:pPr>
+              <w:autoSpaceDE w:val="0"/>
+              <w:autoSpaceDN w:val="0"/>
+              <w:adjustRightInd w:val="0"/>
+              <w:jc w:val="both"/>
+              <w:rPr>
+                <w:rFonts w:ascii="Arial" w:hAnsi="Arial" w:cs="Arial"/>
+                <w:color w:val="000000"/>
+                <w:sz w:val="22"/>
+                <w:szCs w:val="22"/>
+              </w:rPr>
+            </w:pPr>
+            <w:r>
+              <w:rPr>
+                <w:rFonts w:ascii="Arial" w:hAnsi="Arial" w:cs="Arial"/>
+                <w:color w:val="000000"/>
+                <w:sz w:val="22"/>
+                <w:szCs w:val="22"/>
+              </w:rPr>
+              <w:t>{differenceUsage6} kWh</w:t>
+            </w:r>
+          </w:p>
+        </w:tc>
+      </w:tr>
+      <w:tr>
+        <w:trPr>
+          <w:trHeight w:val="255"/>
+        </w:trPr>
+        <w:tc>
+          <w:tcPr>
+            <w:tcW w:w="2601" w:type="dxa"/>
+            <w:shd w:val="clear" w:color="auto" w:fill="auto"/>
+          </w:tcPr>
+          <w:p>
+            <w:pPr>
+              <w:autoSpaceDE w:val="0"/>
+              <w:autoSpaceDN w:val="0"/>
+              <w:adjustRightInd w:val="0"/>
+              <w:jc w:val="both"/>
+              <w:rPr>
+                <w:rFonts w:ascii="Arial" w:hAnsi="Arial" w:cs="Arial"/>
+                <w:b/>
+                <w:color w:val="000000"/>
+                <w:sz w:val="22"/>
+                <w:szCs w:val="22"/>
+              </w:rPr>
+            </w:pPr>
+            <w:r>
+              <w:rPr>
+                <w:rFonts w:ascii="Arial" w:hAnsi="Arial" w:cs="Arial"/>
+                <w:b/>
+                <w:color w:val="000000"/>
+                <w:sz w:val="22"/>
+                <w:szCs w:val="22"/>
+              </w:rPr>
               <w:t>Total Net Difference</w:t>
             </w:r>
           </w:p>
@@ -3787,7 +3438,34 @@
                 <w:sz w:val="22"/>
                 <w:szCs w:val="22"/>
               </w:rPr>
-              <w:t>&lt;&lt;Net$&gt;&gt;</w:t>
+              <w:t>$</w:t>
+            </w:r>
+            <w:r>
+              <w:rPr>
+                <w:rFonts w:ascii="Arial" w:hAnsi="Arial" w:cs="Arial"/>
+                <w:color w:val="000000"/>
+                <w:sz w:val="22"/>
+                <w:szCs w:val="22"/>
+              </w:rPr>
+              <w:t>{</w:t>
+            </w:r>
+            <w:r>
+              <w:rPr>
+                <w:rFonts w:ascii="Arial" w:hAnsi="Arial" w:cs="Arial"/>
+                <w:color w:val="000000"/>
+                <w:sz w:val="22"/>
+                <w:szCs w:val="22"/>
+              </w:rPr>
+              <w:t>netDifferenceBilled</w:t>
+            </w:r>
+            <w:r>
+              <w:rPr>
+                <w:rFonts w:ascii="Arial" w:hAnsi="Arial" w:cs="Arial"/>
+                <w:color w:val="000000"/>
+                <w:sz w:val="22"/>
+                <w:szCs w:val="22"/>
+              </w:rPr>
+              <w:t>}</w:t>
             </w:r>
           </w:p>
         </w:tc>
@@ -3816,32 +3494,76 @@
                 <w:sz w:val="22"/>
                 <w:szCs w:val="22"/>
               </w:rPr>
-              <w:t>&lt;&lt;</w:t>
-            </w:r>
-            <w:proofErr w:type="spellStart"/>
-            <w:r>
-              <w:rPr>
-                <w:rFonts w:ascii="Arial" w:hAnsi="Arial" w:cs="Arial"/>
-                <w:color w:val="000000"/>
-                <w:sz w:val="22"/>
-                <w:szCs w:val="22"/>
-              </w:rPr>
-              <w:t>NetU</w:t>
-            </w:r>
-            <w:proofErr w:type="spellEnd"/>
-            <w:r>
-              <w:rPr>
-                <w:rFonts w:ascii="Arial" w:hAnsi="Arial" w:cs="Arial"/>
-                <w:color w:val="000000"/>
-                <w:sz w:val="22"/>
-                <w:szCs w:val="22"/>
-              </w:rPr>
-              <w:t>&gt;&gt; kWh</w:t>
+              <w:t>{netDifferenceUsage}</w:t>
+            </w:r>
+            <w:r>
+              <w:rPr>
+                <w:rFonts w:ascii="Arial" w:hAnsi="Arial" w:cs="Arial"/>
+                <w:color w:val="000000"/>
+                <w:sz w:val="22"/>
+                <w:szCs w:val="22"/>
+              </w:rPr>
+              <w:t xml:space="preserve"> </w:t>
+            </w:r>
+            <w:bookmarkStart w:id="0" w:name="_GoBack"/>
+            <w:bookmarkEnd w:id="0"/>
+            <w:r>
+              <w:rPr>
+                <w:rFonts w:ascii="Arial" w:hAnsi="Arial" w:cs="Arial"/>
+                <w:color w:val="000000"/>
+                <w:sz w:val="22"/>
+                <w:szCs w:val="22"/>
+              </w:rPr>
+              <w:t>kWh</w:t>
             </w:r>
           </w:p>
         </w:tc>
       </w:tr>
     </w:tbl>
+    <w:p>
+      <w:pPr>
+        <w:tabs>
+          <w:tab w:val="left" w:pos="3718"/>
+        </w:tabs>
+        <w:rPr>
+          <w:sz w:val="22"/>
+          <w:szCs w:val="22"/>
+        </w:rPr>
+      </w:pPr>
+    </w:p>
+    <w:p>
+      <w:pPr>
+        <w:tabs>
+          <w:tab w:val="left" w:pos="3718"/>
+        </w:tabs>
+        <w:rPr>
+          <w:sz w:val="22"/>
+          <w:szCs w:val="22"/>
+        </w:rPr>
+      </w:pPr>
+    </w:p>
+    <w:p>
+      <w:pPr>
+        <w:tabs>
+          <w:tab w:val="left" w:pos="3718"/>
+        </w:tabs>
+        <w:rPr>
+          <w:sz w:val="22"/>
+          <w:szCs w:val="22"/>
+        </w:rPr>
+      </w:pPr>
+    </w:p>
+    <w:p>
+      <w:pPr>
+        <w:tabs>
+          <w:tab w:val="left" w:pos="3718"/>
+        </w:tabs>
+        <w:rPr>
+          <w:sz w:val="22"/>
+          <w:szCs w:val="22"/>
+        </w:rPr>
+      </w:pPr>
+    </w:p>
     <w:p>
       <w:pPr>
         <w:tabs>

</xml_diff>